<commit_message>
ok service, controller and view but no connected to db
</commit_message>
<xml_diff>
--- a/document.docx
+++ b/document.docx
@@ -344,7 +344,6 @@
         </w:rPr>
         <w:t xml:space="preserve">و  </w:t>
       </w:r>
-      <w:proofErr w:type="spellStart"/>
       <w:r>
         <w:rPr>
           <w:rFonts w:cs="2  Nazanin"/>
@@ -352,7 +351,6 @@
         </w:rPr>
         <w:t>UserWeek</w:t>
       </w:r>
-      <w:proofErr w:type="spellEnd"/>
       <w:r>
         <w:rPr>
           <w:rFonts w:cs="2  Nazanin" w:hint="cs"/>
@@ -399,7 +397,6 @@
           <w:lang w:bidi="fa-IR"/>
         </w:rPr>
       </w:pPr>
-      <w:proofErr w:type="spellStart"/>
       <w:r>
         <w:rPr>
           <w:rFonts w:cs="2  Nazanin"/>
@@ -407,7 +404,6 @@
         </w:rPr>
         <w:t>UserId</w:t>
       </w:r>
-      <w:proofErr w:type="spellEnd"/>
     </w:p>
     <w:p>
       <w:pPr>
@@ -422,7 +418,6 @@
           <w:lang w:bidi="fa-IR"/>
         </w:rPr>
       </w:pPr>
-      <w:proofErr w:type="spellStart"/>
       <w:r>
         <w:rPr>
           <w:rFonts w:cs="2  Nazanin"/>
@@ -430,7 +425,6 @@
         </w:rPr>
         <w:t>UserName</w:t>
       </w:r>
-      <w:proofErr w:type="spellEnd"/>
     </w:p>
     <w:p>
       <w:pPr>
@@ -482,7 +476,6 @@
           <w:lang w:bidi="fa-IR"/>
         </w:rPr>
       </w:pPr>
-      <w:proofErr w:type="spellStart"/>
       <w:r>
         <w:rPr>
           <w:rFonts w:cs="2  Nazanin"/>
@@ -490,7 +483,6 @@
         </w:rPr>
         <w:t>CourseId</w:t>
       </w:r>
-      <w:proofErr w:type="spellEnd"/>
     </w:p>
     <w:p>
       <w:pPr>
@@ -549,7 +541,6 @@
           <w:lang w:bidi="fa-IR"/>
         </w:rPr>
       </w:pPr>
-      <w:proofErr w:type="spellStart"/>
       <w:r>
         <w:rPr>
           <w:rFonts w:cs="2  Nazanin"/>
@@ -557,7 +548,6 @@
         </w:rPr>
         <w:t>DayId</w:t>
       </w:r>
-      <w:proofErr w:type="spellEnd"/>
     </w:p>
     <w:p>
       <w:pPr>
@@ -572,7 +562,6 @@
           <w:lang w:bidi="fa-IR"/>
         </w:rPr>
       </w:pPr>
-      <w:proofErr w:type="spellStart"/>
       <w:r>
         <w:rPr>
           <w:rFonts w:cs="2  Nazanin"/>
@@ -580,7 +569,6 @@
         </w:rPr>
         <w:t>DayName</w:t>
       </w:r>
-      <w:proofErr w:type="spellEnd"/>
     </w:p>
     <w:p>
       <w:pPr>
@@ -611,7 +599,6 @@
           <w:lang w:bidi="fa-IR"/>
         </w:rPr>
       </w:pPr>
-      <w:proofErr w:type="spellStart"/>
       <w:r>
         <w:rPr>
           <w:rFonts w:cs="2  Nazanin"/>
@@ -619,7 +606,6 @@
         </w:rPr>
         <w:t>TimeId</w:t>
       </w:r>
-      <w:proofErr w:type="spellEnd"/>
     </w:p>
     <w:p>
       <w:pPr>
@@ -634,7 +620,6 @@
           <w:lang w:bidi="fa-IR"/>
         </w:rPr>
       </w:pPr>
-      <w:proofErr w:type="spellStart"/>
       <w:r>
         <w:rPr>
           <w:rFonts w:cs="2  Nazanin"/>
@@ -642,31 +627,21 @@
         </w:rPr>
         <w:t>TimeName</w:t>
       </w:r>
-      <w:proofErr w:type="spellEnd"/>
-    </w:p>
-    <w:p>
-      <w:pPr>
-        <w:jc w:val="both"/>
-        <w:rPr>
-          <w:rFonts w:cs="2  Nazanin"/>
-          <w:lang w:bidi="fa-IR"/>
-        </w:rPr>
-      </w:pPr>
-      <w:proofErr w:type="spellStart"/>
-      <w:r>
-        <w:rPr>
-          <w:rFonts w:cs="2  Nazanin"/>
-          <w:lang w:bidi="fa-IR"/>
-        </w:rPr>
-        <w:t>UserWeek</w:t>
-      </w:r>
-      <w:proofErr w:type="spellEnd"/>
-      <w:r>
-        <w:rPr>
-          <w:rFonts w:cs="2  Nazanin"/>
-          <w:lang w:bidi="fa-IR"/>
-        </w:rPr>
-        <w:t>:</w:t>
+    </w:p>
+    <w:p>
+      <w:pPr>
+        <w:jc w:val="both"/>
+        <w:rPr>
+          <w:rFonts w:cs="2  Nazanin"/>
+          <w:lang w:bidi="fa-IR"/>
+        </w:rPr>
+      </w:pPr>
+      <w:r>
+        <w:rPr>
+          <w:rFonts w:cs="2  Nazanin"/>
+          <w:lang w:bidi="fa-IR"/>
+        </w:rPr>
+        <w:t>UserWeek:</w:t>
       </w:r>
     </w:p>
     <w:p>
@@ -703,7 +678,6 @@
           <w:lang w:bidi="fa-IR"/>
         </w:rPr>
       </w:pPr>
-      <w:proofErr w:type="spellStart"/>
       <w:r>
         <w:rPr>
           <w:rFonts w:cs="2  Nazanin"/>
@@ -711,7 +685,6 @@
         </w:rPr>
         <w:t>UserId</w:t>
       </w:r>
-      <w:proofErr w:type="spellEnd"/>
     </w:p>
     <w:p>
       <w:pPr>
@@ -726,7 +699,6 @@
           <w:lang w:bidi="fa-IR"/>
         </w:rPr>
       </w:pPr>
-      <w:proofErr w:type="spellStart"/>
       <w:r>
         <w:rPr>
           <w:rFonts w:cs="2  Nazanin"/>
@@ -734,7 +706,6 @@
         </w:rPr>
         <w:t>DayId</w:t>
       </w:r>
-      <w:proofErr w:type="spellEnd"/>
     </w:p>
     <w:p>
       <w:pPr>
@@ -749,7 +720,6 @@
           <w:lang w:bidi="fa-IR"/>
         </w:rPr>
       </w:pPr>
-      <w:proofErr w:type="spellStart"/>
       <w:r>
         <w:rPr>
           <w:rFonts w:cs="2  Nazanin"/>
@@ -757,7 +727,6 @@
         </w:rPr>
         <w:t>TimeId</w:t>
       </w:r>
-      <w:proofErr w:type="spellEnd"/>
     </w:p>
     <w:p>
       <w:pPr>
@@ -772,7 +741,6 @@
           <w:lang w:bidi="fa-IR"/>
         </w:rPr>
       </w:pPr>
-      <w:proofErr w:type="spellStart"/>
       <w:r>
         <w:rPr>
           <w:rFonts w:cs="2  Nazanin"/>
@@ -780,7 +748,6 @@
         </w:rPr>
         <w:t>CourseId</w:t>
       </w:r>
-      <w:proofErr w:type="spellEnd"/>
     </w:p>
     <w:p>
       <w:pPr>
@@ -864,11 +831,102 @@
         <w:bidi/>
         <w:jc w:val="both"/>
         <w:rPr>
-          <w:rFonts w:cs="2  Nazanin"/>
-          <w:rtl/>
-          <w:lang w:bidi="fa-IR"/>
-        </w:rPr>
-      </w:pPr>
+          <w:rFonts w:cs="2  Nazanin" w:hint="cs"/>
+          <w:rtl/>
+          <w:lang w:bidi="fa-IR"/>
+        </w:rPr>
+      </w:pPr>
+      <w:r>
+        <w:rPr>
+          <w:rFonts w:cs="2  Nazanin" w:hint="cs"/>
+          <w:rtl/>
+          <w:lang w:bidi="fa-IR"/>
+        </w:rPr>
+        <w:t xml:space="preserve">سپس رکورد های خود را با کوئری وارد میکنیم. فایل کوئری جداگانه خدمت شما قرار گرفته شده است. سپس شروع به نوشتن سرویس های خود در لایه </w:t>
+      </w:r>
+      <w:r>
+        <w:rPr>
+          <w:rFonts w:cs="2  Nazanin"/>
+          <w:lang w:bidi="fa-IR"/>
+        </w:rPr>
+        <w:t>Core</w:t>
+      </w:r>
+      <w:r>
+        <w:rPr>
+          <w:rFonts w:cs="2  Nazanin" w:hint="cs"/>
+          <w:rtl/>
+          <w:lang w:bidi="fa-IR"/>
+        </w:rPr>
+        <w:t xml:space="preserve"> میکنیم. </w:t>
+      </w:r>
+      <w:r>
+        <w:rPr>
+          <w:rFonts w:cs="2  Nazanin" w:hint="cs"/>
+          <w:rtl/>
+          <w:lang w:bidi="fa-IR"/>
+        </w:rPr>
+        <w:t xml:space="preserve">پوشه </w:t>
+      </w:r>
+      <w:r>
+        <w:rPr>
+          <w:rFonts w:cs="2  Nazanin"/>
+          <w:lang w:bidi="fa-IR"/>
+        </w:rPr>
+        <w:t>Interfaces</w:t>
+      </w:r>
+      <w:r>
+        <w:rPr>
+          <w:rFonts w:cs="2  Nazanin" w:hint="cs"/>
+          <w:rtl/>
+          <w:lang w:bidi="fa-IR"/>
+        </w:rPr>
+        <w:t xml:space="preserve"> جهت نوشتن کلاس های خود که باید از آنها ارث بری شد را می نویسیم و پوشه </w:t>
+      </w:r>
+      <w:r>
+        <w:rPr>
+          <w:rFonts w:cs="2  Nazanin"/>
+          <w:lang w:bidi="fa-IR"/>
+        </w:rPr>
+        <w:t>Services</w:t>
+      </w:r>
+      <w:r>
+        <w:rPr>
+          <w:rFonts w:cs="2  Nazanin" w:hint="cs"/>
+          <w:rtl/>
+          <w:lang w:bidi="fa-IR"/>
+        </w:rPr>
+        <w:t xml:space="preserve"> جهت استفاده از کلاس های وارث نیز می سازیم. همچنین پوشه </w:t>
+      </w:r>
+      <w:r>
+        <w:rPr>
+          <w:rFonts w:cs="2  Nazanin"/>
+          <w:lang w:bidi="fa-IR"/>
+        </w:rPr>
+        <w:t>ViewModels</w:t>
+      </w:r>
+      <w:r>
+        <w:rPr>
+          <w:rFonts w:cs="2  Nazanin" w:hint="cs"/>
+          <w:rtl/>
+          <w:lang w:bidi="fa-IR"/>
+        </w:rPr>
+        <w:t xml:space="preserve"> نیز جهت استفاده از </w:t>
+      </w:r>
+      <w:r>
+        <w:rPr>
+          <w:rFonts w:cs="2  Nazanin"/>
+          <w:lang w:bidi="fa-IR"/>
+        </w:rPr>
+        <w:t>ViewModel</w:t>
+      </w:r>
+      <w:r>
+        <w:rPr>
+          <w:rFonts w:cs="2  Nazanin" w:hint="cs"/>
+          <w:rtl/>
+          <w:lang w:bidi="fa-IR"/>
+        </w:rPr>
+        <w:t xml:space="preserve"> های خود در سرویسها و کنترلر و ویو های خود درست میکنیم.</w:t>
+      </w:r>
     </w:p>
     <w:sectPr>
       <w:pgSz w:w="12240" w:h="15840"/>

</xml_diff>